<commit_message>
modified:   .DS_Store 	modified:   Project Plan.docx 	modified:   README.md 	modified:   public/Scripts/app.js 	modified:   server/config/app.js 	modified:   server/config/db.js 	modified:   server/controller/asset.js 	modified:   server/controller/index.js 	modified:   server/routes/asset.js 	modified:   server/routes/users.js 	modified:   server/views/asset/add.ejs 	modified:   server/views/asset/list.ejs 	modified:   server/views/asset/nbv.ejs 	modified:   server/views/asset/update.ejs 	modified:   server/views/error.ejs 	new file:   ~$oject Plan.docx
</commit_message>
<xml_diff>
--- a/Project Plan.docx
+++ b/Project Plan.docx
@@ -18,17 +18,26 @@
           <w:sz w:val="40"/>
           <w:szCs w:val="40"/>
         </w:rPr>
-        <w:t>Project Plan</w:t>
-      </w:r>
-    </w:p>
-    <w:p>
-      <w:pPr>
+        <w:t xml:space="preserve">Assignment 3 - </w:t>
+      </w:r>
+      <w:r>
         <w:rPr>
           <w:b/>
           <w:bCs/>
           <w:sz w:val="40"/>
           <w:szCs w:val="40"/>
         </w:rPr>
+        <w:t>Project Plan</w:t>
+      </w:r>
+    </w:p>
+    <w:p>
+      <w:pPr>
+        <w:rPr>
+          <w:b/>
+          <w:bCs/>
+          <w:sz w:val="40"/>
+          <w:szCs w:val="40"/>
+        </w:rPr>
       </w:pPr>
     </w:p>
     <w:p>
@@ -123,8 +132,94 @@
     </w:p>
     <w:p>
       <w:pPr>
-        <w:pStyle w:val="ListParagraph"/>
-        <w:ind w:left="1440"/>
+        <w:rPr>
+          <w:sz w:val="28"/>
+          <w:szCs w:val="28"/>
+        </w:rPr>
+      </w:pPr>
+    </w:p>
+    <w:p>
+      <w:pPr>
+        <w:rPr>
+          <w:sz w:val="28"/>
+          <w:szCs w:val="28"/>
+        </w:rPr>
+      </w:pPr>
+    </w:p>
+    <w:p>
+      <w:pPr>
+        <w:rPr>
+          <w:sz w:val="28"/>
+          <w:szCs w:val="28"/>
+        </w:rPr>
+      </w:pPr>
+    </w:p>
+    <w:p>
+      <w:pPr>
+        <w:rPr>
+          <w:sz w:val="28"/>
+          <w:szCs w:val="28"/>
+        </w:rPr>
+      </w:pPr>
+    </w:p>
+    <w:p>
+      <w:pPr>
+        <w:rPr>
+          <w:sz w:val="28"/>
+          <w:szCs w:val="28"/>
+        </w:rPr>
+      </w:pPr>
+    </w:p>
+    <w:p>
+      <w:pPr>
+        <w:rPr>
+          <w:sz w:val="28"/>
+          <w:szCs w:val="28"/>
+        </w:rPr>
+      </w:pPr>
+    </w:p>
+    <w:p>
+      <w:pPr>
+        <w:rPr>
+          <w:sz w:val="28"/>
+          <w:szCs w:val="28"/>
+        </w:rPr>
+      </w:pPr>
+    </w:p>
+    <w:p>
+      <w:pPr>
+        <w:rPr>
+          <w:sz w:val="28"/>
+          <w:szCs w:val="28"/>
+        </w:rPr>
+      </w:pPr>
+    </w:p>
+    <w:p>
+      <w:pPr>
+        <w:rPr>
+          <w:sz w:val="28"/>
+          <w:szCs w:val="28"/>
+        </w:rPr>
+      </w:pPr>
+    </w:p>
+    <w:p>
+      <w:pPr>
+        <w:rPr>
+          <w:sz w:val="28"/>
+          <w:szCs w:val="28"/>
+        </w:rPr>
+      </w:pPr>
+    </w:p>
+    <w:p>
+      <w:pPr>
+        <w:rPr>
+          <w:sz w:val="28"/>
+          <w:szCs w:val="28"/>
+        </w:rPr>
+      </w:pPr>
+    </w:p>
+    <w:p>
+      <w:pPr>
         <w:rPr>
           <w:sz w:val="28"/>
           <w:szCs w:val="28"/>
@@ -216,29 +311,133 @@
           <w:sz w:val="28"/>
           <w:szCs w:val="28"/>
         </w:rPr>
-        <w:t xml:space="preserve">Will allow the user to retire the </w:t>
-      </w:r>
-      <w:proofErr w:type="gramStart"/>
-      <w:r>
-        <w:rPr>
-          <w:sz w:val="28"/>
-          <w:szCs w:val="28"/>
-        </w:rPr>
-        <w:t>asset(</w:t>
-      </w:r>
-      <w:proofErr w:type="gramEnd"/>
-      <w:r>
-        <w:rPr>
-          <w:sz w:val="28"/>
-          <w:szCs w:val="28"/>
-        </w:rPr>
-        <w:t>remove function) or update asset information</w:t>
-      </w:r>
-    </w:p>
-    <w:p>
-      <w:pPr>
-        <w:pStyle w:val="ListParagraph"/>
-        <w:ind w:left="1440"/>
+        <w:t>Will allow the user to retire the asset</w:t>
+      </w:r>
+      <w:r>
+        <w:rPr>
+          <w:sz w:val="28"/>
+          <w:szCs w:val="28"/>
+        </w:rPr>
+        <w:t xml:space="preserve"> </w:t>
+      </w:r>
+      <w:r>
+        <w:rPr>
+          <w:sz w:val="28"/>
+          <w:szCs w:val="28"/>
+        </w:rPr>
+        <w:t>(remove function) or update asset information</w:t>
+      </w:r>
+    </w:p>
+    <w:p>
+      <w:pPr>
+        <w:pStyle w:val="ListParagraph"/>
+        <w:numPr>
+          <w:ilvl w:val="2"/>
+          <w:numId w:val="1"/>
+        </w:numPr>
+        <w:rPr>
+          <w:sz w:val="28"/>
+          <w:szCs w:val="28"/>
+        </w:rPr>
+      </w:pPr>
+      <w:r>
+        <w:rPr>
+          <w:sz w:val="28"/>
+          <w:szCs w:val="28"/>
+        </w:rPr>
+        <w:t>The update function should retain current values</w:t>
+      </w:r>
+    </w:p>
+    <w:p>
+      <w:pPr>
+        <w:pStyle w:val="ListParagraph"/>
+        <w:numPr>
+          <w:ilvl w:val="2"/>
+          <w:numId w:val="1"/>
+        </w:numPr>
+        <w:rPr>
+          <w:sz w:val="28"/>
+          <w:szCs w:val="28"/>
+        </w:rPr>
+      </w:pPr>
+      <w:r>
+        <w:rPr>
+          <w:sz w:val="28"/>
+          <w:szCs w:val="28"/>
+        </w:rPr>
+        <w:t>The update function will use a similar view to Asset Addition</w:t>
+      </w:r>
+    </w:p>
+    <w:p>
+      <w:pPr>
+        <w:pStyle w:val="ListParagraph"/>
+        <w:numPr>
+          <w:ilvl w:val="2"/>
+          <w:numId w:val="1"/>
+        </w:numPr>
+        <w:rPr>
+          <w:sz w:val="28"/>
+          <w:szCs w:val="28"/>
+        </w:rPr>
+      </w:pPr>
+      <w:r>
+        <w:rPr>
+          <w:sz w:val="28"/>
+          <w:szCs w:val="28"/>
+        </w:rPr>
+        <w:t>Delete should prompt the user to confirm</w:t>
+      </w:r>
+    </w:p>
+    <w:p>
+      <w:pPr>
+        <w:rPr>
+          <w:sz w:val="28"/>
+          <w:szCs w:val="28"/>
+        </w:rPr>
+      </w:pPr>
+    </w:p>
+    <w:p>
+      <w:pPr>
+        <w:rPr>
+          <w:sz w:val="28"/>
+          <w:szCs w:val="28"/>
+        </w:rPr>
+      </w:pPr>
+    </w:p>
+    <w:p>
+      <w:pPr>
+        <w:rPr>
+          <w:sz w:val="28"/>
+          <w:szCs w:val="28"/>
+        </w:rPr>
+      </w:pPr>
+    </w:p>
+    <w:p>
+      <w:pPr>
+        <w:rPr>
+          <w:sz w:val="28"/>
+          <w:szCs w:val="28"/>
+        </w:rPr>
+      </w:pPr>
+    </w:p>
+    <w:p>
+      <w:pPr>
+        <w:rPr>
+          <w:sz w:val="28"/>
+          <w:szCs w:val="28"/>
+        </w:rPr>
+      </w:pPr>
+    </w:p>
+    <w:p>
+      <w:pPr>
+        <w:rPr>
+          <w:sz w:val="28"/>
+          <w:szCs w:val="28"/>
+        </w:rPr>
+      </w:pPr>
+    </w:p>
+    <w:p>
+      <w:pPr>
         <w:rPr>
           <w:sz w:val="28"/>
           <w:szCs w:val="28"/>
@@ -257,11 +456,13 @@
           <w:szCs w:val="28"/>
         </w:rPr>
       </w:pPr>
-      <w:r>
-        <w:rPr>
-          <w:sz w:val="28"/>
-          <w:szCs w:val="28"/>
-        </w:rPr>
+      <w:bookmarkStart w:id="0" w:name="OLE_LINK1"/>
+      <w:r>
+        <w:rPr>
+          <w:sz w:val="28"/>
+          <w:szCs w:val="28"/>
+        </w:rPr>
+        <w:lastRenderedPageBreak/>
         <w:t xml:space="preserve">Asset </w:t>
       </w:r>
       <w:r>
@@ -285,6 +486,7 @@
         </w:rPr>
         <w:t xml:space="preserve"> (will be a separate page)</w:t>
       </w:r>
+      <w:bookmarkEnd w:id="0"/>
     </w:p>
     <w:p>
       <w:pPr>
@@ -605,6 +807,142 @@
         </w:rPr>
         <w:t>Must be a minimum of $100. Anything less should not be capitalized.</w:t>
       </w:r>
+    </w:p>
+    <w:p>
+      <w:pPr>
+        <w:rPr>
+          <w:sz w:val="28"/>
+          <w:szCs w:val="28"/>
+        </w:rPr>
+      </w:pPr>
+    </w:p>
+    <w:p>
+      <w:pPr>
+        <w:rPr>
+          <w:sz w:val="28"/>
+          <w:szCs w:val="28"/>
+        </w:rPr>
+      </w:pPr>
+    </w:p>
+    <w:p>
+      <w:pPr>
+        <w:rPr>
+          <w:sz w:val="28"/>
+          <w:szCs w:val="28"/>
+        </w:rPr>
+      </w:pPr>
+    </w:p>
+    <w:p>
+      <w:pPr>
+        <w:rPr>
+          <w:sz w:val="28"/>
+          <w:szCs w:val="28"/>
+        </w:rPr>
+      </w:pPr>
+    </w:p>
+    <w:p>
+      <w:pPr>
+        <w:rPr>
+          <w:sz w:val="28"/>
+          <w:szCs w:val="28"/>
+        </w:rPr>
+      </w:pPr>
+    </w:p>
+    <w:p>
+      <w:pPr>
+        <w:rPr>
+          <w:sz w:val="28"/>
+          <w:szCs w:val="28"/>
+        </w:rPr>
+      </w:pPr>
+    </w:p>
+    <w:p>
+      <w:pPr>
+        <w:rPr>
+          <w:sz w:val="28"/>
+          <w:szCs w:val="28"/>
+        </w:rPr>
+      </w:pPr>
+    </w:p>
+    <w:p>
+      <w:pPr>
+        <w:rPr>
+          <w:sz w:val="28"/>
+          <w:szCs w:val="28"/>
+        </w:rPr>
+      </w:pPr>
+    </w:p>
+    <w:p>
+      <w:pPr>
+        <w:rPr>
+          <w:sz w:val="28"/>
+          <w:szCs w:val="28"/>
+        </w:rPr>
+      </w:pPr>
+    </w:p>
+    <w:p>
+      <w:pPr>
+        <w:rPr>
+          <w:sz w:val="28"/>
+          <w:szCs w:val="28"/>
+        </w:rPr>
+      </w:pPr>
+    </w:p>
+    <w:p>
+      <w:pPr>
+        <w:rPr>
+          <w:sz w:val="28"/>
+          <w:szCs w:val="28"/>
+        </w:rPr>
+      </w:pPr>
+    </w:p>
+    <w:p>
+      <w:pPr>
+        <w:rPr>
+          <w:sz w:val="28"/>
+          <w:szCs w:val="28"/>
+        </w:rPr>
+      </w:pPr>
+    </w:p>
+    <w:p>
+      <w:pPr>
+        <w:rPr>
+          <w:sz w:val="28"/>
+          <w:szCs w:val="28"/>
+        </w:rPr>
+      </w:pPr>
+    </w:p>
+    <w:p>
+      <w:pPr>
+        <w:rPr>
+          <w:sz w:val="28"/>
+          <w:szCs w:val="28"/>
+        </w:rPr>
+      </w:pPr>
+    </w:p>
+    <w:p>
+      <w:pPr>
+        <w:rPr>
+          <w:sz w:val="28"/>
+          <w:szCs w:val="28"/>
+        </w:rPr>
+      </w:pPr>
+    </w:p>
+    <w:p>
+      <w:pPr>
+        <w:rPr>
+          <w:sz w:val="28"/>
+          <w:szCs w:val="28"/>
+        </w:rPr>
+      </w:pPr>
+    </w:p>
+    <w:p>
+      <w:pPr>
+        <w:rPr>
+          <w:sz w:val="28"/>
+          <w:szCs w:val="28"/>
+        </w:rPr>
+      </w:pPr>
     </w:p>
     <w:p>
       <w:pPr>
@@ -744,7 +1082,14 @@
           <w:sz w:val="28"/>
           <w:szCs w:val="28"/>
         </w:rPr>
-        <w:t>Total cost of assets</w:t>
+        <w:t>The total</w:t>
+      </w:r>
+      <w:r>
+        <w:rPr>
+          <w:sz w:val="28"/>
+          <w:szCs w:val="28"/>
+        </w:rPr>
+        <w:t xml:space="preserve"> cost of assets</w:t>
       </w:r>
     </w:p>
     <w:p>
@@ -844,10 +1189,53 @@
           <w:sz w:val="28"/>
           <w:szCs w:val="28"/>
         </w:rPr>
-        <w:t>Monthly depreciation multiplied by total months asset has been in use for, then subtracted from cost</w:t>
+        <w:t xml:space="preserve">Monthly depreciation multiplied by </w:t>
+      </w:r>
+      <w:r>
+        <w:rPr>
+          <w:sz w:val="28"/>
+          <w:szCs w:val="28"/>
+        </w:rPr>
+        <w:t xml:space="preserve">the </w:t>
+      </w:r>
+      <w:r>
+        <w:rPr>
+          <w:sz w:val="28"/>
+          <w:szCs w:val="28"/>
+        </w:rPr>
+        <w:t xml:space="preserve">total months </w:t>
+      </w:r>
+      <w:r>
+        <w:rPr>
+          <w:sz w:val="28"/>
+          <w:szCs w:val="28"/>
+        </w:rPr>
+        <w:t xml:space="preserve">the </w:t>
+      </w:r>
+      <w:r>
+        <w:rPr>
+          <w:sz w:val="28"/>
+          <w:szCs w:val="28"/>
+        </w:rPr>
+        <w:t xml:space="preserve">asset has been in use, then subtracted from </w:t>
+      </w:r>
+      <w:r>
+        <w:rPr>
+          <w:sz w:val="28"/>
+          <w:szCs w:val="28"/>
+        </w:rPr>
+        <w:t xml:space="preserve">the </w:t>
+      </w:r>
+      <w:r>
+        <w:rPr>
+          <w:sz w:val="28"/>
+          <w:szCs w:val="28"/>
+        </w:rPr>
+        <w:t>cost</w:t>
       </w:r>
     </w:p>
     <w:sectPr>
+      <w:headerReference w:type="default" r:id="rId7"/>
       <w:pgSz w:w="12240" w:h="15840"/>
       <w:pgMar w:top="1440" w:right="1440" w:bottom="1440" w:left="1440" w:header="708" w:footer="708" w:gutter="0"/>
       <w:cols w:space="708"/>
@@ -855,6 +1243,65 @@
     </w:sectPr>
   </w:body>
 </w:document>
+</file>
+
+<file path=word/endnotes.xml><?xml version="1.0" encoding="utf-8"?>
+<w:endnotes xmlns:wpc="http://schemas.microsoft.com/office/word/2010/wordprocessingCanvas" xmlns:cx="http://schemas.microsoft.com/office/drawing/2014/chartex" xmlns:cx1="http://schemas.microsoft.com/office/drawing/2015/9/8/chartex" xmlns:cx2="http://schemas.microsoft.com/office/drawing/2015/10/21/chartex" xmlns:cx3="http://schemas.microsoft.com/office/drawing/2016/5/9/chartex" xmlns:cx4="http://schemas.microsoft.com/office/drawing/2016/5/10/chartex" xmlns:cx5="http://schemas.microsoft.com/office/drawing/2016/5/11/chartex" xmlns:cx6="http://schemas.microsoft.com/office/drawing/2016/5/12/chartex" xmlns:cx7="http://schemas.microsoft.com/office/drawing/2016/5/13/chartex" xmlns:cx8="http://schemas.microsoft.com/office/drawing/2016/5/14/chartex" xmlns:mc="http://schemas.openxmlformats.org/markup-compatibility/2006" xmlns:aink="http://schemas.microsoft.com/office/drawing/2016/ink" xmlns:am3d="http://schemas.microsoft.com/office/drawing/2017/model3d" xmlns:o="urn:schemas-microsoft-com:office:office" xmlns:oel="http://schemas.microsoft.com/office/2019/extlst" xmlns:r="http://schemas.openxmlformats.org/officeDocument/2006/relationships" xmlns:m="http://schemas.openxmlformats.org/officeDocument/2006/math" xmlns:v="urn:schemas-microsoft-com:vml" xmlns:wp14="http://schemas.microsoft.com/office/word/2010/wordprocessingDrawing" xmlns:wp="http://schemas.openxmlformats.org/drawingml/2006/wordprocessingDrawing" xmlns:w10="urn:schemas-microsoft-com:office:word" xmlns:w="http://schemas.openxmlformats.org/wordprocessingml/2006/main" xmlns:w14="http://schemas.microsoft.com/office/word/2010/wordml" xmlns:w15="http://schemas.microsoft.com/office/word/2012/wordml" xmlns:w16cex="http://schemas.microsoft.com/office/word/2018/wordml/cex" xmlns:w16cid="http://schemas.microsoft.com/office/word/2016/wordml/cid" xmlns:w16="http://schemas.microsoft.com/office/word/2018/wordml" xmlns:w16sdtdh="http://schemas.microsoft.com/office/word/2020/wordml/sdtdatahash" xmlns:w16se="http://schemas.microsoft.com/office/word/2015/wordml/symex" xmlns:wpg="http://schemas.microsoft.com/office/word/2010/wordprocessingGroup" xmlns:wpi="http://schemas.microsoft.com/office/word/2010/wordprocessingInk" xmlns:wne="http://schemas.microsoft.com/office/word/2006/wordml" xmlns:wps="http://schemas.microsoft.com/office/word/2010/wordprocessingShape" mc:Ignorable="w14 w15 w16se w16cid w16 w16cex w16sdtdh wp14">
+  <w:endnote w:type="separator" w:id="-1">
+    <w:p>
+      <w:r>
+        <w:separator/>
+      </w:r>
+    </w:p>
+  </w:endnote>
+  <w:endnote w:type="continuationSeparator" w:id="0">
+    <w:p>
+      <w:r>
+        <w:continuationSeparator/>
+      </w:r>
+    </w:p>
+  </w:endnote>
+</w:endnotes>
+</file>
+
+<file path=word/footnotes.xml><?xml version="1.0" encoding="utf-8"?>
+<w:footnotes xmlns:wpc="http://schemas.microsoft.com/office/word/2010/wordprocessingCanvas" xmlns:cx="http://schemas.microsoft.com/office/drawing/2014/chartex" xmlns:cx1="http://schemas.microsoft.com/office/drawing/2015/9/8/chartex" xmlns:cx2="http://schemas.microsoft.com/office/drawing/2015/10/21/chartex" xmlns:cx3="http://schemas.microsoft.com/office/drawing/2016/5/9/chartex" xmlns:cx4="http://schemas.microsoft.com/office/drawing/2016/5/10/chartex" xmlns:cx5="http://schemas.microsoft.com/office/drawing/2016/5/11/chartex" xmlns:cx6="http://schemas.microsoft.com/office/drawing/2016/5/12/chartex" xmlns:cx7="http://schemas.microsoft.com/office/drawing/2016/5/13/chartex" xmlns:cx8="http://schemas.microsoft.com/office/drawing/2016/5/14/chartex" xmlns:mc="http://schemas.openxmlformats.org/markup-compatibility/2006" xmlns:aink="http://schemas.microsoft.com/office/drawing/2016/ink" xmlns:am3d="http://schemas.microsoft.com/office/drawing/2017/model3d" xmlns:o="urn:schemas-microsoft-com:office:office" xmlns:oel="http://schemas.microsoft.com/office/2019/extlst" xmlns:r="http://schemas.openxmlformats.org/officeDocument/2006/relationships" xmlns:m="http://schemas.openxmlformats.org/officeDocument/2006/math" xmlns:v="urn:schemas-microsoft-com:vml" xmlns:wp14="http://schemas.microsoft.com/office/word/2010/wordprocessingDrawing" xmlns:wp="http://schemas.openxmlformats.org/drawingml/2006/wordprocessingDrawing" xmlns:w10="urn:schemas-microsoft-com:office:word" xmlns:w="http://schemas.openxmlformats.org/wordprocessingml/2006/main" xmlns:w14="http://schemas.microsoft.com/office/word/2010/wordml" xmlns:w15="http://schemas.microsoft.com/office/word/2012/wordml" xmlns:w16cex="http://schemas.microsoft.com/office/word/2018/wordml/cex" xmlns:w16cid="http://schemas.microsoft.com/office/word/2016/wordml/cid" xmlns:w16="http://schemas.microsoft.com/office/word/2018/wordml" xmlns:w16sdtdh="http://schemas.microsoft.com/office/word/2020/wordml/sdtdatahash" xmlns:w16se="http://schemas.microsoft.com/office/word/2015/wordml/symex" xmlns:wpg="http://schemas.microsoft.com/office/word/2010/wordprocessingGroup" xmlns:wpi="http://schemas.microsoft.com/office/word/2010/wordprocessingInk" xmlns:wne="http://schemas.microsoft.com/office/word/2006/wordml" xmlns:wps="http://schemas.microsoft.com/office/word/2010/wordprocessingShape" mc:Ignorable="w14 w15 w16se w16cid w16 w16cex w16sdtdh wp14">
+  <w:footnote w:type="separator" w:id="-1">
+    <w:p>
+      <w:r>
+        <w:separator/>
+      </w:r>
+    </w:p>
+  </w:footnote>
+  <w:footnote w:type="continuationSeparator" w:id="0">
+    <w:p>
+      <w:r>
+        <w:continuationSeparator/>
+      </w:r>
+    </w:p>
+  </w:footnote>
+</w:footnotes>
+</file>
+
+<file path=word/header1.xml><?xml version="1.0" encoding="utf-8"?>
+<w:hdr xmlns:wpc="http://schemas.microsoft.com/office/word/2010/wordprocessingCanvas" xmlns:cx="http://schemas.microsoft.com/office/drawing/2014/chartex" xmlns:cx1="http://schemas.microsoft.com/office/drawing/2015/9/8/chartex" xmlns:cx2="http://schemas.microsoft.com/office/drawing/2015/10/21/chartex" xmlns:cx3="http://schemas.microsoft.com/office/drawing/2016/5/9/chartex" xmlns:cx4="http://schemas.microsoft.com/office/drawing/2016/5/10/chartex" xmlns:cx5="http://schemas.microsoft.com/office/drawing/2016/5/11/chartex" xmlns:cx6="http://schemas.microsoft.com/office/drawing/2016/5/12/chartex" xmlns:cx7="http://schemas.microsoft.com/office/drawing/2016/5/13/chartex" xmlns:cx8="http://schemas.microsoft.com/office/drawing/2016/5/14/chartex" xmlns:mc="http://schemas.openxmlformats.org/markup-compatibility/2006" xmlns:aink="http://schemas.microsoft.com/office/drawing/2016/ink" xmlns:am3d="http://schemas.microsoft.com/office/drawing/2017/model3d" xmlns:o="urn:schemas-microsoft-com:office:office" xmlns:oel="http://schemas.microsoft.com/office/2019/extlst" xmlns:r="http://schemas.openxmlformats.org/officeDocument/2006/relationships" xmlns:m="http://schemas.openxmlformats.org/officeDocument/2006/math" xmlns:v="urn:schemas-microsoft-com:vml" xmlns:wp14="http://schemas.microsoft.com/office/word/2010/wordprocessingDrawing" xmlns:wp="http://schemas.openxmlformats.org/drawingml/2006/wordprocessingDrawing" xmlns:w10="urn:schemas-microsoft-com:office:word" xmlns:w="http://schemas.openxmlformats.org/wordprocessingml/2006/main" xmlns:w14="http://schemas.microsoft.com/office/word/2010/wordml" xmlns:w15="http://schemas.microsoft.com/office/word/2012/wordml" xmlns:w16cex="http://schemas.microsoft.com/office/word/2018/wordml/cex" xmlns:w16cid="http://schemas.microsoft.com/office/word/2016/wordml/cid" xmlns:w16="http://schemas.microsoft.com/office/word/2018/wordml" xmlns:w16sdtdh="http://schemas.microsoft.com/office/word/2020/wordml/sdtdatahash" xmlns:w16se="http://schemas.microsoft.com/office/word/2015/wordml/symex" xmlns:wpg="http://schemas.microsoft.com/office/word/2010/wordprocessingGroup" xmlns:wpi="http://schemas.microsoft.com/office/word/2010/wordprocessingInk" xmlns:wne="http://schemas.microsoft.com/office/word/2006/wordml" xmlns:wps="http://schemas.microsoft.com/office/word/2010/wordprocessingShape" mc:Ignorable="w14 w15 w16se w16cid w16 w16cex w16sdtdh wp14">
+  <w:p>
+    <w:pPr>
+      <w:pStyle w:val="Header"/>
+    </w:pPr>
+    <w:r>
+      <w:t>Nathanael Coolidge</w:t>
+    </w:r>
+  </w:p>
+  <w:p>
+    <w:pPr>
+      <w:pStyle w:val="Header"/>
+    </w:pPr>
+    <w:r>
+      <w:t>100749708</w:t>
+    </w:r>
+  </w:p>
+</w:hdr>
 </file>
 
 <file path=word/numbering.xml><?xml version="1.0" encoding="utf-8"?>
@@ -1410,6 +1857,48 @@
       <w:contextualSpacing/>
     </w:pPr>
   </w:style>
+  <w:style w:type="paragraph" w:styleId="Header">
+    <w:name w:val="header"/>
+    <w:basedOn w:val="Normal"/>
+    <w:link w:val="HeaderChar"/>
+    <w:uiPriority w:val="99"/>
+    <w:unhideWhenUsed/>
+    <w:rsid w:val="0065567D"/>
+    <w:pPr>
+      <w:tabs>
+        <w:tab w:val="center" w:pos="4680"/>
+        <w:tab w:val="right" w:pos="9360"/>
+      </w:tabs>
+    </w:pPr>
+  </w:style>
+  <w:style w:type="character" w:customStyle="1" w:styleId="HeaderChar">
+    <w:name w:val="Header Char"/>
+    <w:basedOn w:val="DefaultParagraphFont"/>
+    <w:link w:val="Header"/>
+    <w:uiPriority w:val="99"/>
+    <w:rsid w:val="0065567D"/>
+  </w:style>
+  <w:style w:type="paragraph" w:styleId="Footer">
+    <w:name w:val="footer"/>
+    <w:basedOn w:val="Normal"/>
+    <w:link w:val="FooterChar"/>
+    <w:uiPriority w:val="99"/>
+    <w:unhideWhenUsed/>
+    <w:rsid w:val="0065567D"/>
+    <w:pPr>
+      <w:tabs>
+        <w:tab w:val="center" w:pos="4680"/>
+        <w:tab w:val="right" w:pos="9360"/>
+      </w:tabs>
+    </w:pPr>
+  </w:style>
+  <w:style w:type="character" w:customStyle="1" w:styleId="FooterChar">
+    <w:name w:val="Footer Char"/>
+    <w:basedOn w:val="DefaultParagraphFont"/>
+    <w:link w:val="Footer"/>
+    <w:uiPriority w:val="99"/>
+    <w:rsid w:val="0065567D"/>
+  </w:style>
 </w:styles>
 </file>
 

</xml_diff>

<commit_message>
modified:   Project Plan.docx 	modified:   server/views/asset/add.ejs 	modified:   server/views/asset/list.ejs 	modified:   server/views/partials/header.ejs 	deleted:    ~$oject Plan.docx
</commit_message>
<xml_diff>
--- a/Project Plan.docx
+++ b/Project Plan.docx
@@ -92,18 +92,61 @@
     </w:p>
     <w:p>
       <w:pPr>
+        <w:rPr>
+          <w:sz w:val="28"/>
+          <w:szCs w:val="28"/>
+        </w:rPr>
+      </w:pPr>
+      <w:r>
+        <w:rPr>
+          <w:sz w:val="28"/>
+          <w:szCs w:val="28"/>
+        </w:rPr>
+        <w:t>The program will let the accountant manage all their assets. This includes capitalizing new assets, retiring assets (deletion) and viewing the balances and value of their assets. This program should conform to general accounting guidelines (</w:t>
+      </w:r>
+      <w:proofErr w:type="gramStart"/>
+      <w:r>
+        <w:rPr>
+          <w:sz w:val="28"/>
+          <w:szCs w:val="28"/>
+        </w:rPr>
+        <w:t>e.g.</w:t>
+      </w:r>
+      <w:proofErr w:type="gramEnd"/>
+      <w:r>
+        <w:rPr>
+          <w:sz w:val="28"/>
+          <w:szCs w:val="28"/>
+        </w:rPr>
+        <w:t xml:space="preserve"> minimum $100 for capitalization, no longer than 30 years or shorter than a year). </w:t>
+      </w:r>
+    </w:p>
+    <w:p>
+      <w:pPr>
+        <w:rPr>
+          <w:sz w:val="28"/>
+          <w:szCs w:val="28"/>
+        </w:rPr>
+      </w:pPr>
+    </w:p>
+    <w:p>
+      <w:pPr>
         <w:pStyle w:val="ListParagraph"/>
         <w:numPr>
           <w:ilvl w:val="0"/>
           <w:numId w:val="1"/>
         </w:numPr>
         <w:rPr>
-          <w:sz w:val="28"/>
-          <w:szCs w:val="28"/>
-        </w:rPr>
-      </w:pPr>
-      <w:r>
-        <w:rPr>
+          <w:b/>
+          <w:bCs/>
+          <w:sz w:val="28"/>
+          <w:szCs w:val="28"/>
+        </w:rPr>
+      </w:pPr>
+      <w:r>
+        <w:rPr>
+          <w:b/>
+          <w:bCs/>
           <w:sz w:val="28"/>
           <w:szCs w:val="28"/>
         </w:rPr>
@@ -140,106 +183,22 @@
     </w:p>
     <w:p>
       <w:pPr>
-        <w:rPr>
-          <w:sz w:val="28"/>
-          <w:szCs w:val="28"/>
-        </w:rPr>
-      </w:pPr>
-    </w:p>
-    <w:p>
-      <w:pPr>
-        <w:rPr>
-          <w:sz w:val="28"/>
-          <w:szCs w:val="28"/>
-        </w:rPr>
-      </w:pPr>
-    </w:p>
-    <w:p>
-      <w:pPr>
-        <w:rPr>
-          <w:sz w:val="28"/>
-          <w:szCs w:val="28"/>
-        </w:rPr>
-      </w:pPr>
-    </w:p>
-    <w:p>
-      <w:pPr>
-        <w:rPr>
-          <w:sz w:val="28"/>
-          <w:szCs w:val="28"/>
-        </w:rPr>
-      </w:pPr>
-    </w:p>
-    <w:p>
-      <w:pPr>
-        <w:rPr>
-          <w:sz w:val="28"/>
-          <w:szCs w:val="28"/>
-        </w:rPr>
-      </w:pPr>
-    </w:p>
-    <w:p>
-      <w:pPr>
-        <w:rPr>
-          <w:sz w:val="28"/>
-          <w:szCs w:val="28"/>
-        </w:rPr>
-      </w:pPr>
-    </w:p>
-    <w:p>
-      <w:pPr>
-        <w:rPr>
-          <w:sz w:val="28"/>
-          <w:szCs w:val="28"/>
-        </w:rPr>
-      </w:pPr>
-    </w:p>
-    <w:p>
-      <w:pPr>
-        <w:rPr>
-          <w:sz w:val="28"/>
-          <w:szCs w:val="28"/>
-        </w:rPr>
-      </w:pPr>
-    </w:p>
-    <w:p>
-      <w:pPr>
-        <w:rPr>
-          <w:sz w:val="28"/>
-          <w:szCs w:val="28"/>
-        </w:rPr>
-      </w:pPr>
-    </w:p>
-    <w:p>
-      <w:pPr>
-        <w:rPr>
-          <w:sz w:val="28"/>
-          <w:szCs w:val="28"/>
-        </w:rPr>
-      </w:pPr>
-    </w:p>
-    <w:p>
-      <w:pPr>
-        <w:rPr>
-          <w:sz w:val="28"/>
-          <w:szCs w:val="28"/>
-        </w:rPr>
-      </w:pPr>
-    </w:p>
-    <w:p>
-      <w:pPr>
         <w:pStyle w:val="ListParagraph"/>
         <w:numPr>
           <w:ilvl w:val="0"/>
           <w:numId w:val="1"/>
         </w:numPr>
         <w:rPr>
-          <w:sz w:val="28"/>
-          <w:szCs w:val="28"/>
-        </w:rPr>
-      </w:pPr>
-      <w:r>
-        <w:rPr>
+          <w:b/>
+          <w:bCs/>
+          <w:sz w:val="28"/>
+          <w:szCs w:val="28"/>
+        </w:rPr>
+      </w:pPr>
+      <w:r>
+        <w:rPr>
+          <w:b/>
+          <w:bCs/>
           <w:sz w:val="28"/>
           <w:szCs w:val="28"/>
         </w:rPr>
@@ -398,54 +357,6 @@
     </w:p>
     <w:p>
       <w:pPr>
-        <w:rPr>
-          <w:sz w:val="28"/>
-          <w:szCs w:val="28"/>
-        </w:rPr>
-      </w:pPr>
-    </w:p>
-    <w:p>
-      <w:pPr>
-        <w:rPr>
-          <w:sz w:val="28"/>
-          <w:szCs w:val="28"/>
-        </w:rPr>
-      </w:pPr>
-    </w:p>
-    <w:p>
-      <w:pPr>
-        <w:rPr>
-          <w:sz w:val="28"/>
-          <w:szCs w:val="28"/>
-        </w:rPr>
-      </w:pPr>
-    </w:p>
-    <w:p>
-      <w:pPr>
-        <w:rPr>
-          <w:sz w:val="28"/>
-          <w:szCs w:val="28"/>
-        </w:rPr>
-      </w:pPr>
-    </w:p>
-    <w:p>
-      <w:pPr>
-        <w:rPr>
-          <w:sz w:val="28"/>
-          <w:szCs w:val="28"/>
-        </w:rPr>
-      </w:pPr>
-    </w:p>
-    <w:p>
-      <w:pPr>
-        <w:rPr>
-          <w:sz w:val="28"/>
-          <w:szCs w:val="28"/>
-        </w:rPr>
-      </w:pPr>
-    </w:p>
-    <w:p>
-      <w:pPr>
         <w:pStyle w:val="ListParagraph"/>
         <w:numPr>
           <w:ilvl w:val="0"/>
@@ -459,34 +370,269 @@
       <w:bookmarkStart w:id="0" w:name="OLE_LINK1"/>
       <w:r>
         <w:rPr>
+          <w:b/>
+          <w:bCs/>
+          <w:sz w:val="28"/>
+          <w:szCs w:val="28"/>
+        </w:rPr>
+        <w:t>Asset Addition</w:t>
+      </w:r>
+      <w:r>
+        <w:rPr>
+          <w:sz w:val="28"/>
+          <w:szCs w:val="28"/>
+        </w:rPr>
+        <w:t xml:space="preserve"> is the create function</w:t>
+      </w:r>
+      <w:r>
+        <w:rPr>
+          <w:sz w:val="28"/>
+          <w:szCs w:val="28"/>
+        </w:rPr>
+        <w:t xml:space="preserve"> (will be a separate page)</w:t>
+      </w:r>
+      <w:bookmarkEnd w:id="0"/>
+    </w:p>
+    <w:p>
+      <w:pPr>
+        <w:pStyle w:val="ListParagraph"/>
+        <w:numPr>
+          <w:ilvl w:val="1"/>
+          <w:numId w:val="1"/>
+        </w:numPr>
+        <w:rPr>
+          <w:sz w:val="28"/>
+          <w:szCs w:val="28"/>
+        </w:rPr>
+      </w:pPr>
+      <w:r>
+        <w:rPr>
+          <w:sz w:val="28"/>
+          <w:szCs w:val="28"/>
+        </w:rPr>
+        <w:t>Asset Name</w:t>
+      </w:r>
+    </w:p>
+    <w:p>
+      <w:pPr>
+        <w:pStyle w:val="ListParagraph"/>
+        <w:numPr>
+          <w:ilvl w:val="1"/>
+          <w:numId w:val="1"/>
+        </w:numPr>
+        <w:rPr>
+          <w:sz w:val="28"/>
+          <w:szCs w:val="28"/>
+        </w:rPr>
+      </w:pPr>
+      <w:r>
+        <w:rPr>
+          <w:sz w:val="28"/>
+          <w:szCs w:val="28"/>
+        </w:rPr>
+        <w:t>Asset Description</w:t>
+      </w:r>
+    </w:p>
+    <w:p>
+      <w:pPr>
+        <w:pStyle w:val="ListParagraph"/>
+        <w:numPr>
+          <w:ilvl w:val="1"/>
+          <w:numId w:val="1"/>
+        </w:numPr>
+        <w:rPr>
+          <w:sz w:val="28"/>
+          <w:szCs w:val="28"/>
+        </w:rPr>
+      </w:pPr>
+      <w:r>
+        <w:rPr>
+          <w:sz w:val="28"/>
+          <w:szCs w:val="28"/>
+        </w:rPr>
+        <w:t>Asset Class</w:t>
+      </w:r>
+    </w:p>
+    <w:p>
+      <w:pPr>
+        <w:pStyle w:val="ListParagraph"/>
+        <w:numPr>
+          <w:ilvl w:val="2"/>
+          <w:numId w:val="1"/>
+        </w:numPr>
+        <w:rPr>
+          <w:sz w:val="28"/>
+          <w:szCs w:val="28"/>
+        </w:rPr>
+      </w:pPr>
+      <w:r>
+        <w:rPr>
+          <w:sz w:val="28"/>
+          <w:szCs w:val="28"/>
+        </w:rPr>
+        <w:t>Should be a pre-defined list to choose from</w:t>
+      </w:r>
+    </w:p>
+    <w:p>
+      <w:pPr>
+        <w:pStyle w:val="ListParagraph"/>
+        <w:numPr>
+          <w:ilvl w:val="3"/>
+          <w:numId w:val="1"/>
+        </w:numPr>
+        <w:rPr>
+          <w:sz w:val="28"/>
+          <w:szCs w:val="28"/>
+        </w:rPr>
+      </w:pPr>
+      <w:r>
+        <w:rPr>
+          <w:sz w:val="28"/>
+          <w:szCs w:val="28"/>
+        </w:rPr>
+        <w:t>Building</w:t>
+      </w:r>
+    </w:p>
+    <w:p>
+      <w:pPr>
+        <w:pStyle w:val="ListParagraph"/>
+        <w:numPr>
+          <w:ilvl w:val="3"/>
+          <w:numId w:val="1"/>
+        </w:numPr>
+        <w:rPr>
+          <w:sz w:val="28"/>
+          <w:szCs w:val="28"/>
+        </w:rPr>
+      </w:pPr>
+      <w:r>
+        <w:rPr>
+          <w:sz w:val="28"/>
+          <w:szCs w:val="28"/>
+        </w:rPr>
+        <w:t>IT Equipment</w:t>
+      </w:r>
+    </w:p>
+    <w:p>
+      <w:pPr>
+        <w:pStyle w:val="ListParagraph"/>
+        <w:numPr>
+          <w:ilvl w:val="3"/>
+          <w:numId w:val="1"/>
+        </w:numPr>
+        <w:rPr>
+          <w:sz w:val="28"/>
+          <w:szCs w:val="28"/>
+        </w:rPr>
+      </w:pPr>
+      <w:r>
+        <w:rPr>
+          <w:sz w:val="28"/>
+          <w:szCs w:val="28"/>
+        </w:rPr>
+        <w:t>Machinery</w:t>
+      </w:r>
+    </w:p>
+    <w:p>
+      <w:pPr>
+        <w:pStyle w:val="ListParagraph"/>
+        <w:numPr>
+          <w:ilvl w:val="3"/>
+          <w:numId w:val="1"/>
+        </w:numPr>
+        <w:rPr>
+          <w:sz w:val="28"/>
+          <w:szCs w:val="28"/>
+        </w:rPr>
+      </w:pPr>
+      <w:r>
+        <w:rPr>
+          <w:sz w:val="28"/>
+          <w:szCs w:val="28"/>
+        </w:rPr>
+        <w:t>Etc.</w:t>
+      </w:r>
+    </w:p>
+    <w:p>
+      <w:pPr>
+        <w:pStyle w:val="ListParagraph"/>
+        <w:numPr>
+          <w:ilvl w:val="1"/>
+          <w:numId w:val="1"/>
+        </w:numPr>
+        <w:rPr>
+          <w:sz w:val="28"/>
+          <w:szCs w:val="28"/>
+        </w:rPr>
+      </w:pPr>
+      <w:r>
+        <w:rPr>
+          <w:sz w:val="28"/>
+          <w:szCs w:val="28"/>
+        </w:rPr>
+        <w:t xml:space="preserve">Asset Tag </w:t>
+      </w:r>
+    </w:p>
+    <w:p>
+      <w:pPr>
+        <w:pStyle w:val="ListParagraph"/>
+        <w:numPr>
+          <w:ilvl w:val="2"/>
+          <w:numId w:val="1"/>
+        </w:numPr>
+        <w:rPr>
+          <w:sz w:val="28"/>
+          <w:szCs w:val="28"/>
+        </w:rPr>
+      </w:pPr>
+      <w:r>
+        <w:rPr>
+          <w:sz w:val="28"/>
+          <w:szCs w:val="28"/>
+        </w:rPr>
+        <w:t>Should be a short length</w:t>
+      </w:r>
+    </w:p>
+    <w:p>
+      <w:pPr>
+        <w:pStyle w:val="ListParagraph"/>
+        <w:numPr>
+          <w:ilvl w:val="1"/>
+          <w:numId w:val="1"/>
+        </w:numPr>
+        <w:rPr>
+          <w:sz w:val="28"/>
+          <w:szCs w:val="28"/>
+        </w:rPr>
+      </w:pPr>
+      <w:r>
+        <w:rPr>
           <w:sz w:val="28"/>
           <w:szCs w:val="28"/>
         </w:rPr>
         <w:lastRenderedPageBreak/>
-        <w:t xml:space="preserve">Asset </w:t>
-      </w:r>
-      <w:r>
-        <w:rPr>
-          <w:sz w:val="28"/>
-          <w:szCs w:val="28"/>
-        </w:rPr>
-        <w:t>Addition</w:t>
-      </w:r>
-      <w:r>
-        <w:rPr>
-          <w:sz w:val="28"/>
-          <w:szCs w:val="28"/>
-        </w:rPr>
-        <w:t xml:space="preserve"> is the create function</w:t>
-      </w:r>
-      <w:r>
-        <w:rPr>
-          <w:sz w:val="28"/>
-          <w:szCs w:val="28"/>
-        </w:rPr>
-        <w:t xml:space="preserve"> (will be a separate page)</w:t>
-      </w:r>
-      <w:bookmarkEnd w:id="0"/>
+        <w:t>Acquisition Date</w:t>
+      </w:r>
+    </w:p>
+    <w:p>
+      <w:pPr>
+        <w:pStyle w:val="ListParagraph"/>
+        <w:numPr>
+          <w:ilvl w:val="2"/>
+          <w:numId w:val="1"/>
+        </w:numPr>
+        <w:rPr>
+          <w:sz w:val="28"/>
+          <w:szCs w:val="28"/>
+        </w:rPr>
+      </w:pPr>
+      <w:r>
+        <w:rPr>
+          <w:sz w:val="28"/>
+          <w:szCs w:val="28"/>
+        </w:rPr>
+        <w:t xml:space="preserve">Should be stored in date format to allow for depreciation calculations </w:t>
+      </w:r>
     </w:p>
     <w:p>
       <w:pPr>
@@ -505,7 +651,27 @@
           <w:sz w:val="28"/>
           <w:szCs w:val="28"/>
         </w:rPr>
-        <w:t>Asset Name</w:t>
+        <w:t>Useful Life</w:t>
+      </w:r>
+    </w:p>
+    <w:p>
+      <w:pPr>
+        <w:pStyle w:val="ListParagraph"/>
+        <w:numPr>
+          <w:ilvl w:val="2"/>
+          <w:numId w:val="1"/>
+        </w:numPr>
+        <w:rPr>
+          <w:sz w:val="28"/>
+          <w:szCs w:val="28"/>
+        </w:rPr>
+      </w:pPr>
+      <w:r>
+        <w:rPr>
+          <w:sz w:val="28"/>
+          <w:szCs w:val="28"/>
+        </w:rPr>
+        <w:t>Stored in months to allow for easy Straight Line depreciation calculation</w:t>
       </w:r>
     </w:p>
     <w:p>
@@ -525,27 +691,7 @@
           <w:sz w:val="28"/>
           <w:szCs w:val="28"/>
         </w:rPr>
-        <w:t>Asset Description</w:t>
-      </w:r>
-    </w:p>
-    <w:p>
-      <w:pPr>
-        <w:pStyle w:val="ListParagraph"/>
-        <w:numPr>
-          <w:ilvl w:val="1"/>
-          <w:numId w:val="1"/>
-        </w:numPr>
-        <w:rPr>
-          <w:sz w:val="28"/>
-          <w:szCs w:val="28"/>
-        </w:rPr>
-      </w:pPr>
-      <w:r>
-        <w:rPr>
-          <w:sz w:val="28"/>
-          <w:szCs w:val="28"/>
-        </w:rPr>
-        <w:t>Asset Class</w:t>
+        <w:t>Asset Cost</w:t>
       </w:r>
     </w:p>
     <w:p>
@@ -565,246 +711,6 @@
           <w:sz w:val="28"/>
           <w:szCs w:val="28"/>
         </w:rPr>
-        <w:t>Should be a pre-defined list to choose from</w:t>
-      </w:r>
-    </w:p>
-    <w:p>
-      <w:pPr>
-        <w:pStyle w:val="ListParagraph"/>
-        <w:numPr>
-          <w:ilvl w:val="3"/>
-          <w:numId w:val="1"/>
-        </w:numPr>
-        <w:rPr>
-          <w:sz w:val="28"/>
-          <w:szCs w:val="28"/>
-        </w:rPr>
-      </w:pPr>
-      <w:r>
-        <w:rPr>
-          <w:sz w:val="28"/>
-          <w:szCs w:val="28"/>
-        </w:rPr>
-        <w:t>Building</w:t>
-      </w:r>
-    </w:p>
-    <w:p>
-      <w:pPr>
-        <w:pStyle w:val="ListParagraph"/>
-        <w:numPr>
-          <w:ilvl w:val="3"/>
-          <w:numId w:val="1"/>
-        </w:numPr>
-        <w:rPr>
-          <w:sz w:val="28"/>
-          <w:szCs w:val="28"/>
-        </w:rPr>
-      </w:pPr>
-      <w:r>
-        <w:rPr>
-          <w:sz w:val="28"/>
-          <w:szCs w:val="28"/>
-        </w:rPr>
-        <w:t>IT Equipment</w:t>
-      </w:r>
-    </w:p>
-    <w:p>
-      <w:pPr>
-        <w:pStyle w:val="ListParagraph"/>
-        <w:numPr>
-          <w:ilvl w:val="3"/>
-          <w:numId w:val="1"/>
-        </w:numPr>
-        <w:rPr>
-          <w:sz w:val="28"/>
-          <w:szCs w:val="28"/>
-        </w:rPr>
-      </w:pPr>
-      <w:r>
-        <w:rPr>
-          <w:sz w:val="28"/>
-          <w:szCs w:val="28"/>
-        </w:rPr>
-        <w:t>Machinery</w:t>
-      </w:r>
-    </w:p>
-    <w:p>
-      <w:pPr>
-        <w:pStyle w:val="ListParagraph"/>
-        <w:numPr>
-          <w:ilvl w:val="3"/>
-          <w:numId w:val="1"/>
-        </w:numPr>
-        <w:rPr>
-          <w:sz w:val="28"/>
-          <w:szCs w:val="28"/>
-        </w:rPr>
-      </w:pPr>
-      <w:r>
-        <w:rPr>
-          <w:sz w:val="28"/>
-          <w:szCs w:val="28"/>
-        </w:rPr>
-        <w:t>Etc.</w:t>
-      </w:r>
-    </w:p>
-    <w:p>
-      <w:pPr>
-        <w:pStyle w:val="ListParagraph"/>
-        <w:numPr>
-          <w:ilvl w:val="1"/>
-          <w:numId w:val="1"/>
-        </w:numPr>
-        <w:rPr>
-          <w:sz w:val="28"/>
-          <w:szCs w:val="28"/>
-        </w:rPr>
-      </w:pPr>
-      <w:r>
-        <w:rPr>
-          <w:sz w:val="28"/>
-          <w:szCs w:val="28"/>
-        </w:rPr>
-        <w:t xml:space="preserve">Asset Tag </w:t>
-      </w:r>
-    </w:p>
-    <w:p>
-      <w:pPr>
-        <w:pStyle w:val="ListParagraph"/>
-        <w:numPr>
-          <w:ilvl w:val="2"/>
-          <w:numId w:val="1"/>
-        </w:numPr>
-        <w:rPr>
-          <w:sz w:val="28"/>
-          <w:szCs w:val="28"/>
-        </w:rPr>
-      </w:pPr>
-      <w:r>
-        <w:rPr>
-          <w:sz w:val="28"/>
-          <w:szCs w:val="28"/>
-        </w:rPr>
-        <w:t>Should be a short length</w:t>
-      </w:r>
-    </w:p>
-    <w:p>
-      <w:pPr>
-        <w:pStyle w:val="ListParagraph"/>
-        <w:numPr>
-          <w:ilvl w:val="1"/>
-          <w:numId w:val="1"/>
-        </w:numPr>
-        <w:rPr>
-          <w:sz w:val="28"/>
-          <w:szCs w:val="28"/>
-        </w:rPr>
-      </w:pPr>
-      <w:r>
-        <w:rPr>
-          <w:sz w:val="28"/>
-          <w:szCs w:val="28"/>
-        </w:rPr>
-        <w:t>Acquisition Date</w:t>
-      </w:r>
-    </w:p>
-    <w:p>
-      <w:pPr>
-        <w:pStyle w:val="ListParagraph"/>
-        <w:numPr>
-          <w:ilvl w:val="2"/>
-          <w:numId w:val="1"/>
-        </w:numPr>
-        <w:rPr>
-          <w:sz w:val="28"/>
-          <w:szCs w:val="28"/>
-        </w:rPr>
-      </w:pPr>
-      <w:r>
-        <w:rPr>
-          <w:sz w:val="28"/>
-          <w:szCs w:val="28"/>
-        </w:rPr>
-        <w:t xml:space="preserve">Should be stored in date format to allow for depreciation calculations </w:t>
-      </w:r>
-    </w:p>
-    <w:p>
-      <w:pPr>
-        <w:pStyle w:val="ListParagraph"/>
-        <w:numPr>
-          <w:ilvl w:val="1"/>
-          <w:numId w:val="1"/>
-        </w:numPr>
-        <w:rPr>
-          <w:sz w:val="28"/>
-          <w:szCs w:val="28"/>
-        </w:rPr>
-      </w:pPr>
-      <w:r>
-        <w:rPr>
-          <w:sz w:val="28"/>
-          <w:szCs w:val="28"/>
-        </w:rPr>
-        <w:t>Useful Life</w:t>
-      </w:r>
-    </w:p>
-    <w:p>
-      <w:pPr>
-        <w:pStyle w:val="ListParagraph"/>
-        <w:numPr>
-          <w:ilvl w:val="2"/>
-          <w:numId w:val="1"/>
-        </w:numPr>
-        <w:rPr>
-          <w:sz w:val="28"/>
-          <w:szCs w:val="28"/>
-        </w:rPr>
-      </w:pPr>
-      <w:r>
-        <w:rPr>
-          <w:sz w:val="28"/>
-          <w:szCs w:val="28"/>
-        </w:rPr>
-        <w:t>Stored in months to allow for easy Straight Line depreciation calculation</w:t>
-      </w:r>
-    </w:p>
-    <w:p>
-      <w:pPr>
-        <w:pStyle w:val="ListParagraph"/>
-        <w:numPr>
-          <w:ilvl w:val="1"/>
-          <w:numId w:val="1"/>
-        </w:numPr>
-        <w:rPr>
-          <w:sz w:val="28"/>
-          <w:szCs w:val="28"/>
-        </w:rPr>
-      </w:pPr>
-      <w:r>
-        <w:rPr>
-          <w:sz w:val="28"/>
-          <w:szCs w:val="28"/>
-        </w:rPr>
-        <w:t>Asset Cost</w:t>
-      </w:r>
-    </w:p>
-    <w:p>
-      <w:pPr>
-        <w:pStyle w:val="ListParagraph"/>
-        <w:numPr>
-          <w:ilvl w:val="2"/>
-          <w:numId w:val="1"/>
-        </w:numPr>
-        <w:rPr>
-          <w:sz w:val="28"/>
-          <w:szCs w:val="28"/>
-        </w:rPr>
-      </w:pPr>
-      <w:r>
-        <w:rPr>
-          <w:sz w:val="28"/>
-          <w:szCs w:val="28"/>
-        </w:rPr>
         <w:t>Must be a minimum of $100. Anything less should not be capitalized.</w:t>
       </w:r>
     </w:p>
@@ -826,142 +732,25 @@
     </w:p>
     <w:p>
       <w:pPr>
-        <w:rPr>
-          <w:sz w:val="28"/>
-          <w:szCs w:val="28"/>
-        </w:rPr>
-      </w:pPr>
-    </w:p>
-    <w:p>
-      <w:pPr>
-        <w:rPr>
-          <w:sz w:val="28"/>
-          <w:szCs w:val="28"/>
-        </w:rPr>
-      </w:pPr>
-    </w:p>
-    <w:p>
-      <w:pPr>
-        <w:rPr>
-          <w:sz w:val="28"/>
-          <w:szCs w:val="28"/>
-        </w:rPr>
-      </w:pPr>
-    </w:p>
-    <w:p>
-      <w:pPr>
-        <w:rPr>
-          <w:sz w:val="28"/>
-          <w:szCs w:val="28"/>
-        </w:rPr>
-      </w:pPr>
-    </w:p>
-    <w:p>
-      <w:pPr>
-        <w:rPr>
-          <w:sz w:val="28"/>
-          <w:szCs w:val="28"/>
-        </w:rPr>
-      </w:pPr>
-    </w:p>
-    <w:p>
-      <w:pPr>
-        <w:rPr>
-          <w:sz w:val="28"/>
-          <w:szCs w:val="28"/>
-        </w:rPr>
-      </w:pPr>
-    </w:p>
-    <w:p>
-      <w:pPr>
-        <w:rPr>
-          <w:sz w:val="28"/>
-          <w:szCs w:val="28"/>
-        </w:rPr>
-      </w:pPr>
-    </w:p>
-    <w:p>
-      <w:pPr>
-        <w:rPr>
-          <w:sz w:val="28"/>
-          <w:szCs w:val="28"/>
-        </w:rPr>
-      </w:pPr>
-    </w:p>
-    <w:p>
-      <w:pPr>
-        <w:rPr>
-          <w:sz w:val="28"/>
-          <w:szCs w:val="28"/>
-        </w:rPr>
-      </w:pPr>
-    </w:p>
-    <w:p>
-      <w:pPr>
-        <w:rPr>
-          <w:sz w:val="28"/>
-          <w:szCs w:val="28"/>
-        </w:rPr>
-      </w:pPr>
-    </w:p>
-    <w:p>
-      <w:pPr>
-        <w:rPr>
-          <w:sz w:val="28"/>
-          <w:szCs w:val="28"/>
-        </w:rPr>
-      </w:pPr>
-    </w:p>
-    <w:p>
-      <w:pPr>
-        <w:rPr>
-          <w:sz w:val="28"/>
-          <w:szCs w:val="28"/>
-        </w:rPr>
-      </w:pPr>
-    </w:p>
-    <w:p>
-      <w:pPr>
-        <w:rPr>
-          <w:sz w:val="28"/>
-          <w:szCs w:val="28"/>
-        </w:rPr>
-      </w:pPr>
-    </w:p>
-    <w:p>
-      <w:pPr>
-        <w:rPr>
-          <w:sz w:val="28"/>
-          <w:szCs w:val="28"/>
-        </w:rPr>
-      </w:pPr>
-    </w:p>
-    <w:p>
-      <w:pPr>
-        <w:rPr>
-          <w:sz w:val="28"/>
-          <w:szCs w:val="28"/>
-        </w:rPr>
-      </w:pPr>
-    </w:p>
-    <w:p>
-      <w:pPr>
         <w:pStyle w:val="ListParagraph"/>
         <w:numPr>
           <w:ilvl w:val="0"/>
           <w:numId w:val="1"/>
         </w:numPr>
         <w:rPr>
-          <w:sz w:val="28"/>
-          <w:szCs w:val="28"/>
-        </w:rPr>
-      </w:pPr>
-      <w:r>
-        <w:rPr>
-          <w:sz w:val="28"/>
-          <w:szCs w:val="28"/>
-        </w:rPr>
-        <w:lastRenderedPageBreak/>
+          <w:b/>
+          <w:bCs/>
+          <w:sz w:val="28"/>
+          <w:szCs w:val="28"/>
+        </w:rPr>
+      </w:pPr>
+      <w:r>
+        <w:rPr>
+          <w:b/>
+          <w:bCs/>
+          <w:sz w:val="28"/>
+          <w:szCs w:val="28"/>
+        </w:rPr>
         <w:t>Net Book Value Report (NBV Report)</w:t>
       </w:r>
     </w:p>

</xml_diff>